<commit_message>
Lecon 10 - v7
</commit_message>
<xml_diff>
--- a/integration1/materiel/IN1-A25-Preparation-TP-Examen.docx
+++ b/integration1/materiel/IN1-A25-Preparation-TP-Examen.docx
@@ -175,13 +175,13 @@
         </w:numPr>
       </w:pPr>
       <w:r>
-        <w:t>[…]</w:t>
-      </w:r>
-    </w:p>
-    <w:p/>
-    <w:p>
-      <w:r>
-        <w:t>[…]</w:t>
+        <w:t>[…</w:t>
+      </w:r>
+      <w:r>
+        <w:t>Points importants à retenir?</w:t>
+      </w:r>
+      <w:r>
+        <w:t>]</w:t>
       </w:r>
     </w:p>
     <w:p/>
@@ -197,7 +197,7 @@
           <w:b/>
           <w:bCs/>
         </w:rPr>
-        <w:t>Activité d’évaluation 1</w:t>
+        <w:t xml:space="preserve">Attributs </w:t>
       </w:r>
     </w:p>
     <w:p>
@@ -209,7 +209,30 @@
         </w:numPr>
       </w:pPr>
       <w:r>
-        <w:t>Mise en place de la structure d’une page HTML avec VS Code.</w:t>
+        <w:t>[…Points importants à retenir?]</w:t>
+      </w:r>
+    </w:p>
+    <w:p>
+      <w:pPr>
+        <w:rPr>
+          <w:b/>
+          <w:bCs/>
+        </w:rPr>
+      </w:pPr>
+    </w:p>
+    <w:p>
+      <w:pPr>
+        <w:rPr>
+          <w:b/>
+          <w:bCs/>
+        </w:rPr>
+      </w:pPr>
+      <w:r>
+        <w:rPr>
+          <w:b/>
+          <w:bCs/>
+        </w:rPr>
+        <w:t xml:space="preserve">Imbrication des éléments </w:t>
       </w:r>
     </w:p>
     <w:p>
@@ -221,7 +244,117 @@
         </w:numPr>
       </w:pPr>
       <w:r>
-        <w:t>[…]</w:t>
+        <w:t>[…Points importants à retenir?]</w:t>
+      </w:r>
+    </w:p>
+    <w:p>
+      <w:pPr>
+        <w:rPr>
+          <w:b/>
+          <w:bCs/>
+        </w:rPr>
+      </w:pPr>
+    </w:p>
+    <w:p>
+      <w:pPr>
+        <w:rPr>
+          <w:b/>
+          <w:bCs/>
+        </w:rPr>
+      </w:pPr>
+      <w:r>
+        <w:rPr>
+          <w:b/>
+          <w:bCs/>
+        </w:rPr>
+        <w:t xml:space="preserve">Structure des éléments </w:t>
+      </w:r>
+    </w:p>
+    <w:p>
+      <w:pPr>
+        <w:pStyle w:val="Paragraphedeliste"/>
+        <w:numPr>
+          <w:ilvl w:val="0"/>
+          <w:numId w:val="2"/>
+        </w:numPr>
+      </w:pPr>
+      <w:r>
+        <w:t>[…Points importants à retenir?]</w:t>
+      </w:r>
+    </w:p>
+    <w:p>
+      <w:pPr>
+        <w:rPr>
+          <w:b/>
+          <w:bCs/>
+        </w:rPr>
+      </w:pPr>
+    </w:p>
+    <w:p>
+      <w:pPr>
+        <w:rPr>
+          <w:b/>
+          <w:bCs/>
+        </w:rPr>
+      </w:pPr>
+      <w:r>
+        <w:rPr>
+          <w:b/>
+          <w:bCs/>
+        </w:rPr>
+        <w:t xml:space="preserve">Quelques balises pour commencer </w:t>
+      </w:r>
+    </w:p>
+    <w:p>
+      <w:pPr>
+        <w:pStyle w:val="Paragraphedeliste"/>
+        <w:numPr>
+          <w:ilvl w:val="0"/>
+          <w:numId w:val="2"/>
+        </w:numPr>
+      </w:pPr>
+      <w:r>
+        <w:t>[…Points importants à retenir?]</w:t>
+      </w:r>
+    </w:p>
+    <w:p/>
+    <w:p>
+      <w:pPr>
+        <w:rPr>
+          <w:b/>
+          <w:bCs/>
+        </w:rPr>
+      </w:pPr>
+      <w:r>
+        <w:rPr>
+          <w:b/>
+          <w:bCs/>
+        </w:rPr>
+        <w:t>Activité d’évaluation 1</w:t>
+      </w:r>
+    </w:p>
+    <w:p>
+      <w:pPr>
+        <w:pStyle w:val="Paragraphedeliste"/>
+        <w:numPr>
+          <w:ilvl w:val="0"/>
+          <w:numId w:val="2"/>
+        </w:numPr>
+      </w:pPr>
+      <w:r>
+        <w:t>Mise en place de la structure d’une page HTML avec VS Code.</w:t>
+      </w:r>
+    </w:p>
+    <w:p>
+      <w:pPr>
+        <w:pStyle w:val="Paragraphedeliste"/>
+        <w:numPr>
+          <w:ilvl w:val="0"/>
+          <w:numId w:val="2"/>
+        </w:numPr>
+      </w:pPr>
+      <w:r>
+        <w:t>[…Points importants à retenir?]</w:t>
       </w:r>
     </w:p>
     <w:p>
@@ -229,19 +362,7 @@
         <w:pStyle w:val="Titre1"/>
       </w:pPr>
       <w:r>
-        <w:t xml:space="preserve">Leçon </w:t>
-      </w:r>
-      <w:r>
-        <w:t>2</w:t>
-      </w:r>
-      <w:r>
-        <w:t xml:space="preserve"> – Introduction au HTML (</w:t>
-      </w:r>
-      <w:r>
-        <w:t>2</w:t>
-      </w:r>
-      <w:r>
-        <w:t>)</w:t>
+        <w:t>Leçon 2 – Introduction au HTML (2)</w:t>
       </w:r>
     </w:p>
     <w:p>
@@ -260,6 +381,7 @@
     <w:p/>
     <w:p>
       <w:r>
+        <w:lastRenderedPageBreak/>
         <w:t>[</w:t>
       </w:r>
       <w:r>
@@ -277,11 +399,9 @@
       <w:r>
         <w:t xml:space="preserve">. </w:t>
       </w:r>
-      <w:proofErr w:type="gramStart"/>
       <w:r>
         <w:t>]</w:t>
       </w:r>
-      <w:proofErr w:type="gramEnd"/>
     </w:p>
     <w:p/>
     <w:sectPr>
@@ -299,7 +419,7 @@
   <w:abstractNum w:abstractNumId="0" w15:restartNumberingAfterBreak="0">
     <w:nsid w:val="0EFD331F"/>
     <w:multiLevelType w:val="hybridMultilevel"/>
-    <w:tmpl w:val="865256BA"/>
+    <w:tmpl w:val="E48A40DE"/>
     <w:lvl w:ilvl="0" w:tplc="0C0C0001">
       <w:start w:val="1"/>
       <w:numFmt w:val="bullet"/>

</xml_diff>